<commit_message>
Some old notes and Wordfile update for manuscript.
</commit_message>
<xml_diff>
--- a/Notes/R21ProjectSequencingResultsJuly2020.docx
+++ b/Notes/R21ProjectSequencingResultsJuly2020.docx
@@ -16,15 +16,13 @@
     <w:p/>
     <w:p>
       <w:pPr>
-        <w:rPr>
-          <w:b/>
-        </w:rPr>
-      </w:pPr>
-      <w:r>
-        <w:rPr>
-          <w:b/>
-        </w:rPr>
+        <w:pStyle w:val="Heading2"/>
+      </w:pPr>
+      <w:r>
         <w:t>Abstract</w:t>
+      </w:r>
+      <w:r>
+        <w:t xml:space="preserve"> / Intro</w:t>
       </w:r>
     </w:p>
     <w:p>
@@ -283,6 +281,50 @@
     <w:p/>
     <w:p>
       <w:pPr>
+        <w:pStyle w:val="Heading2"/>
+      </w:pPr>
+      <w:r>
+        <w:t xml:space="preserve">Topics to include in Introduction. </w:t>
+      </w:r>
+    </w:p>
+    <w:p/>
+    <w:p>
+      <w:r>
+        <w:t xml:space="preserve">TB / HIV are important. Many infected. Combination leads to high morbidity and mortality. </w:t>
+      </w:r>
+    </w:p>
+    <w:p/>
+    <w:p>
+      <w:r>
+        <w:t xml:space="preserve">Difficult to study how these affect each other. </w:t>
+      </w:r>
+    </w:p>
+    <w:p/>
+    <w:p>
+      <w:r>
+        <w:t xml:space="preserve">In vivo work one option. This study focuses on sequencing of material from macaques from previous study. </w:t>
+      </w:r>
+    </w:p>
+    <w:p/>
+    <w:p>
+      <w:r>
+        <w:t xml:space="preserve">Describe </w:t>
+      </w:r>
+      <w:proofErr w:type="spellStart"/>
+      <w:r>
+        <w:t>Ita</w:t>
+      </w:r>
+      <w:proofErr w:type="spellEnd"/>
+      <w:r>
+        <w:t xml:space="preserve"> et al study. </w:t>
+      </w:r>
+      <w:bookmarkStart w:id="0" w:name="_GoBack"/>
+      <w:bookmarkEnd w:id="0"/>
+    </w:p>
+    <w:p/>
+    <w:p/>
+    <w:p>
+      <w:pPr>
         <w:rPr>
           <w:rFonts w:asciiTheme="majorHAnsi" w:eastAsiaTheme="majorEastAsia" w:hAnsiTheme="majorHAnsi" w:cstheme="majorBidi"/>
           <w:color w:val="2F5496" w:themeColor="accent1" w:themeShade="BF"/>
@@ -300,7 +342,7 @@
       </w:pPr>
       <w:r>
         <w:lastRenderedPageBreak/>
-        <w:t xml:space="preserve">Diversity in stock virus </w:t>
+        <w:t>Results</w:t>
       </w:r>
     </w:p>
     <w:p>
@@ -361,14 +403,35 @@
       <w:r>
         <w:t xml:space="preserve">Figure </w:t>
       </w:r>
-      <w:fldSimple w:instr=" SEQ Figure \* ARABIC ">
-        <w:r>
-          <w:rPr>
-            <w:noProof/>
-          </w:rPr>
-          <w:t>1</w:t>
-        </w:r>
-      </w:fldSimple>
+      <w:r>
+        <w:fldChar w:fldCharType="begin"/>
+      </w:r>
+      <w:r>
+        <w:instrText xml:space="preserve"> SEQ Figure \* ARABIC </w:instrText>
+      </w:r>
+      <w:r>
+        <w:fldChar w:fldCharType="separate"/>
+      </w:r>
+      <w:r>
+        <w:rPr>
+          <w:noProof/>
+        </w:rPr>
+        <w:t>1</w:t>
+      </w:r>
+      <w:r>
+        <w:rPr>
+          <w:noProof/>
+        </w:rPr>
+        <w:fldChar w:fldCharType="end"/>
+      </w:r>
+    </w:p>
+    <w:p>
+      <w:pPr>
+        <w:pStyle w:val="Heading3"/>
+      </w:pPr>
+      <w:r>
+        <w:t xml:space="preserve">Diversity in stock virus </w:t>
+      </w:r>
     </w:p>
     <w:p>
       <w:r>
@@ -381,7 +444,19 @@
         <w:t xml:space="preserve"> is low</w:t>
       </w:r>
       <w:r>
-        <w:t xml:space="preserve"> (Figure 1). Diversity of this challenge stock appears to be</w:t>
+        <w:t xml:space="preserve"> (Figure 1). </w:t>
+      </w:r>
+      <w:r>
+        <w:rPr>
+          <w:highlight w:val="yellow"/>
+        </w:rPr>
+        <w:t>Only X many sites out of Y many sites show a mutation frequency of &gt;1%.</w:t>
+      </w:r>
+      <w:r>
+        <w:t xml:space="preserve"> </w:t>
+      </w:r>
+      <w:r>
+        <w:t>Diversity of this challenge stock appears to be</w:t>
       </w:r>
       <w:r>
         <w:t xml:space="preserve"> lower than </w:t>
@@ -416,7 +491,34 @@
     <w:p/>
     <w:p>
       <w:r>
-        <w:t xml:space="preserve">Diversity in the monkeys is even lower than in the stock. Likely, there was a </w:t>
+        <w:t xml:space="preserve">Diversity in the monkeys is even lower than in the stock. </w:t>
+      </w:r>
+      <w:r>
+        <w:rPr>
+          <w:highlight w:val="yellow"/>
+        </w:rPr>
+        <w:t>Quantify this.</w:t>
+      </w:r>
+      <w:r>
+        <w:t xml:space="preserve"> </w:t>
+      </w:r>
+      <w:r>
+        <w:rPr>
+          <w:highlight w:val="yellow"/>
+        </w:rPr>
+        <w:t>Only X many sites of Y many sites show mutation frequency greater than 1% (and X of Y at later time point).</w:t>
+      </w:r>
+      <w:r>
+        <w:t xml:space="preserve"> </w:t>
+      </w:r>
+      <w:r>
+        <w:t xml:space="preserve">Likely, </w:t>
+      </w:r>
+      <w:r>
+        <w:t xml:space="preserve">this is because </w:t>
+      </w:r>
+      <w:r>
+        <w:t xml:space="preserve">there was a </w:t>
       </w:r>
       <w:r>
         <w:t xml:space="preserve">significant </w:t>
@@ -425,7 +527,7 @@
         <w:t xml:space="preserve">bottleneck </w:t>
       </w:r>
       <w:r>
-        <w:t xml:space="preserve">of virus transmission </w:t>
+        <w:t xml:space="preserve">when the macaques where infected </w:t>
       </w:r>
       <w:r>
         <w:t xml:space="preserve">and </w:t>
@@ -458,13 +560,22 @@
         <w:t xml:space="preserve">Also, </w:t>
       </w:r>
       <w:r>
-        <w:t>it is likely that we are missing diversity in the V1 loop</w:t>
+        <w:t xml:space="preserve">it is likely that </w:t>
+      </w:r>
+      <w:r>
+        <w:t xml:space="preserve">there was more </w:t>
+      </w:r>
+      <w:r>
+        <w:t>diversity in the V1 loop</w:t>
       </w:r>
       <w:r>
         <w:t>,</w:t>
       </w:r>
       <w:r>
-        <w:t xml:space="preserve"> because most of the V1 loop is not sequenced due to the primers being too far away from the loop</w:t>
+        <w:t xml:space="preserve"> but we didn’t sequence that </w:t>
+      </w:r>
+      <w:r>
+        <w:t>due to the primers being too far away from the loop</w:t>
       </w:r>
       <w:r>
         <w:t xml:space="preserve"> and limited read length from </w:t>
@@ -480,6 +591,15 @@
       <w:r>
         <w:t xml:space="preserve">. </w:t>
       </w:r>
+      <w:r>
+        <w:rPr>
+          <w:highlight w:val="yellow"/>
+        </w:rPr>
+        <w:t>Indicate in the figure where the V1 loop is.</w:t>
+      </w:r>
+      <w:r>
+        <w:t xml:space="preserve"> </w:t>
+      </w:r>
     </w:p>
     <w:p/>
     <w:p>
@@ -487,19 +607,55 @@
         <w:t>O</w:t>
       </w:r>
       <w:r>
-        <w:t xml:space="preserve">ne monkey </w:t>
+        <w:t xml:space="preserve">ne </w:t>
+      </w:r>
+      <w:r>
+        <w:t>macaque</w:t>
+      </w:r>
+      <w:r>
+        <w:t xml:space="preserve"> </w:t>
       </w:r>
       <w:r>
         <w:t>had</w:t>
       </w:r>
       <w:r>
-        <w:t xml:space="preserve"> evidence for a soft sweep (starting from standing genetic variation) at position 359g </w:t>
-      </w:r>
-      <w:r>
-        <w:t>(K120R)</w:t>
-      </w:r>
-      <w:r>
-        <w:t>, moving from 10% freq</w:t>
+        <w:t xml:space="preserve"> evidence for a soft </w:t>
+      </w:r>
+      <w:r>
+        <w:t xml:space="preserve">selective </w:t>
+      </w:r>
+      <w:r>
+        <w:t>sweep</w:t>
+      </w:r>
+      <w:r>
+        <w:t xml:space="preserve">, where a mutation </w:t>
+      </w:r>
+      <w:r>
+        <w:t>at position 359g (K120R</w:t>
+      </w:r>
+      <w:r>
+        <w:t xml:space="preserve">) </w:t>
+      </w:r>
+      <w:r>
+        <w:t>start</w:t>
+      </w:r>
+      <w:r>
+        <w:t>ed</w:t>
+      </w:r>
+      <w:r>
+        <w:t xml:space="preserve"> from standing genetic variation</w:t>
+      </w:r>
+      <w:r>
+        <w:t xml:space="preserve"> at 10% frequency</w:t>
+      </w:r>
+      <w:r>
+        <w:t xml:space="preserve">, </w:t>
+      </w:r>
+      <w:r>
+        <w:t>reached a</w:t>
+      </w:r>
+      <w:r>
+        <w:t xml:space="preserve"> freq</w:t>
       </w:r>
       <w:r>
         <w:t>uency</w:t>
@@ -511,10 +667,34 @@
         <w:t>uency</w:t>
       </w:r>
       <w:r>
-        <w:t xml:space="preserve"> (Figure 2)</w:t>
+        <w:t xml:space="preserve"> </w:t>
+      </w:r>
+      <w:r>
+        <w:t xml:space="preserve">within </w:t>
+      </w:r>
+      <w:r>
+        <w:rPr>
+          <w:highlight w:val="yellow"/>
+        </w:rPr>
+        <w:t>X many weeks</w:t>
+      </w:r>
+      <w:r>
+        <w:t xml:space="preserve"> </w:t>
+      </w:r>
+      <w:r>
+        <w:t>(Figure 2)</w:t>
       </w:r>
       <w:r>
         <w:t xml:space="preserve">. </w:t>
+      </w:r>
+      <w:r>
+        <w:rPr>
+          <w:highlight w:val="yellow"/>
+        </w:rPr>
+        <w:t>Check percentages.</w:t>
+      </w:r>
+      <w:r>
+        <w:t xml:space="preserve"> </w:t>
       </w:r>
     </w:p>
     <w:p>
@@ -576,20 +756,33 @@
       <w:r>
         <w:t xml:space="preserve">Figure </w:t>
       </w:r>
-      <w:fldSimple w:instr=" SEQ Figure \* ARABIC ">
-        <w:r>
-          <w:rPr>
-            <w:noProof/>
-          </w:rPr>
-          <w:t>2</w:t>
-        </w:r>
-      </w:fldSimple>
+      <w:r>
+        <w:fldChar w:fldCharType="begin"/>
+      </w:r>
+      <w:r>
+        <w:instrText xml:space="preserve"> SEQ Figure \* ARABIC </w:instrText>
+      </w:r>
+      <w:r>
+        <w:fldChar w:fldCharType="separate"/>
+      </w:r>
+      <w:r>
+        <w:rPr>
+          <w:noProof/>
+        </w:rPr>
+        <w:t>2</w:t>
+      </w:r>
+      <w:r>
+        <w:rPr>
+          <w:noProof/>
+        </w:rPr>
+        <w:fldChar w:fldCharType="end"/>
+      </w:r>
     </w:p>
     <w:p/>
     <w:p/>
     <w:p>
       <w:pPr>
-        <w:pStyle w:val="Heading2"/>
+        <w:pStyle w:val="Heading3"/>
       </w:pPr>
       <w:r>
         <w:t>Diversity higher in plasma than tissue, and lower in SIV-only animals</w:t>
@@ -653,14 +846,27 @@
       <w:r>
         <w:t xml:space="preserve">Figure </w:t>
       </w:r>
-      <w:fldSimple w:instr=" SEQ Figure \* ARABIC ">
-        <w:r>
-          <w:rPr>
-            <w:noProof/>
-          </w:rPr>
-          <w:t>3</w:t>
-        </w:r>
-      </w:fldSimple>
+      <w:r>
+        <w:fldChar w:fldCharType="begin"/>
+      </w:r>
+      <w:r>
+        <w:instrText xml:space="preserve"> SEQ Figure \* ARABIC </w:instrText>
+      </w:r>
+      <w:r>
+        <w:fldChar w:fldCharType="separate"/>
+      </w:r>
+      <w:r>
+        <w:rPr>
+          <w:noProof/>
+        </w:rPr>
+        <w:t>3</w:t>
+      </w:r>
+      <w:r>
+        <w:rPr>
+          <w:noProof/>
+        </w:rPr>
+        <w:fldChar w:fldCharType="end"/>
+      </w:r>
     </w:p>
     <w:p/>
     <w:p/>
@@ -681,13 +887,31 @@
         <w:t>symbols represent samples from</w:t>
       </w:r>
       <w:r>
-        <w:t xml:space="preserve"> monkeys that were infected with TB and SIV. The blue </w:t>
+        <w:t xml:space="preserve"> </w:t>
+      </w:r>
+      <w:r>
+        <w:t>animals</w:t>
+      </w:r>
+      <w:r>
+        <w:t xml:space="preserve"> that were infected with TB and SIV. The blue </w:t>
       </w:r>
       <w:r>
         <w:t xml:space="preserve">symbols represent samples </w:t>
       </w:r>
       <w:r>
-        <w:t xml:space="preserve">from monkeys infected with SIV only. Overall, genetic diversity is very low. </w:t>
+        <w:t xml:space="preserve">from </w:t>
+      </w:r>
+      <w:r>
+        <w:t xml:space="preserve">animals </w:t>
+      </w:r>
+      <w:r>
+        <w:t xml:space="preserve">infected with SIV only. Overall, genetic diversity is very low. </w:t>
+      </w:r>
+      <w:r>
+        <w:rPr>
+          <w:highlight w:val="yellow"/>
+        </w:rPr>
+        <w:t>Quantify how low / low compared to what?</w:t>
       </w:r>
     </w:p>
     <w:p/>
@@ -707,61 +931,10 @@
       <w:r>
         <w:t xml:space="preserve">According to a non-parametric test, </w:t>
       </w:r>
-      <w:commentRangeStart w:id="0"/>
-      <w:r>
-        <w:t xml:space="preserve">plasma samples have higher diversity (0.69% on average) than tissue samples (0.58% on average) </w:t>
-      </w:r>
-      <w:commentRangeEnd w:id="0"/>
-      <w:r>
-        <w:rPr>
-          <w:rStyle w:val="CommentReference"/>
-        </w:rPr>
-        <w:commentReference w:id="0"/>
-      </w:r>
-      <w:r>
-        <w:t>(p = 0.014, two-sided Wilcoxon test)</w:t>
-      </w:r>
-      <w:r>
-        <w:t>, suggesting that more SIV replication is occurring in plasma than in tissues. Whether this is due to differences in SIV target cells (CD4+ T cells in the blood vs. alveolar macrophages and CD4+ T cells in the lung) should be investigated in future studies.</w:t>
-      </w:r>
-    </w:p>
-    <w:p>
-      <w:pPr>
-        <w:pStyle w:val="Heading2"/>
-      </w:pPr>
-    </w:p>
-    <w:p>
-      <w:pPr>
-        <w:pStyle w:val="Heading2"/>
-      </w:pPr>
-      <w:r>
-        <w:t>No difference</w:t>
-      </w:r>
-      <w:r>
-        <w:t xml:space="preserve"> between</w:t>
-      </w:r>
-      <w:r>
-        <w:t xml:space="preserve"> genetic drift in</w:t>
-      </w:r>
-      <w:r>
-        <w:t xml:space="preserve"> plasma, lymph nodes and lung tissue. </w:t>
-      </w:r>
-    </w:p>
-    <w:p/>
-    <w:p>
-      <w:r>
-        <w:t xml:space="preserve">We were interested to </w:t>
-      </w:r>
-      <w:r>
-        <w:t>determine</w:t>
-      </w:r>
-      <w:r>
-        <w:t xml:space="preserve"> whether the virus </w:t>
-      </w:r>
       <w:commentRangeStart w:id="1"/>
       <w:commentRangeStart w:id="2"/>
       <w:r>
-        <w:t>behaved</w:t>
+        <w:t xml:space="preserve">plasma samples have higher diversity (0.69% on average) than tissue samples (0.58% on average) </w:t>
       </w:r>
       <w:commentRangeEnd w:id="1"/>
       <w:r>
@@ -778,7 +951,61 @@
         <w:commentReference w:id="2"/>
       </w:r>
       <w:r>
-        <w:t xml:space="preserve"> differently in tissue </w:t>
+        <w:t>(p = 0.014, two-sided Wilcoxon test)</w:t>
+      </w:r>
+      <w:r>
+        <w:t>, suggesting that more SIV replication is occurring in plasma than in tissues. Whether this is due to differences in SIV target cells (CD4+ T cells in the blood vs. alveolar macrophages and CD4+ T cells in the lung) should be investigated in future studies.</w:t>
+      </w:r>
+    </w:p>
+    <w:p>
+      <w:r>
+        <w:rPr>
+          <w:highlight w:val="yellow"/>
+        </w:rPr>
+        <w:t>Compare tissue in SIV vs TB/SIV, compare plasma in SIV vs TB/SIV.</w:t>
+      </w:r>
+      <w:r>
+        <w:t xml:space="preserve"> </w:t>
+      </w:r>
+    </w:p>
+    <w:p>
+      <w:pPr>
+        <w:pStyle w:val="Heading2"/>
+      </w:pPr>
+    </w:p>
+    <w:p>
+      <w:pPr>
+        <w:pStyle w:val="Heading3"/>
+      </w:pPr>
+      <w:r>
+        <w:t>No difference</w:t>
+      </w:r>
+      <w:r>
+        <w:t xml:space="preserve"> between</w:t>
+      </w:r>
+      <w:r>
+        <w:t xml:space="preserve"> genetic drift in</w:t>
+      </w:r>
+      <w:r>
+        <w:t xml:space="preserve"> plasma, lymph nodes and lung tissue. </w:t>
+      </w:r>
+    </w:p>
+    <w:p/>
+    <w:p>
+      <w:r>
+        <w:t xml:space="preserve">We were interested to </w:t>
+      </w:r>
+      <w:r>
+        <w:t>determine</w:t>
+      </w:r>
+      <w:r>
+        <w:t xml:space="preserve"> whether the vir</w:t>
+      </w:r>
+      <w:r>
+        <w:t xml:space="preserve">al dynamics was different </w:t>
+      </w:r>
+      <w:r>
+        <w:t xml:space="preserve">tissue </w:t>
       </w:r>
       <w:proofErr w:type="gramStart"/>
       <w:r>
@@ -792,12 +1019,141 @@
         <w:t xml:space="preserve">plasma. </w:t>
       </w:r>
       <w:r>
-        <w:t xml:space="preserve">Particularly, we </w:t>
+        <w:t>Particularly, we predicted that virus may undergo more genetic drift in the tissues than in the blood plasma</w:t>
+      </w:r>
+      <w:r>
+        <w:t xml:space="preserve"> because we expect smaller viral population sizes in tissue compartments when compared to blood plasma</w:t>
+      </w:r>
+      <w:r>
+        <w:t xml:space="preserve">. </w:t>
+      </w:r>
+      <w:r>
+        <w:t xml:space="preserve">For this analysis we focused on sites that had </w:t>
+      </w:r>
+      <w:r>
+        <w:t xml:space="preserve">a fairly high frequency in the stock virus (17 sites with a mutation at 0.8% frequency or higher). For these high frequency sites, we </w:t>
+      </w:r>
+      <w:r>
+        <w:t>determined</w:t>
+      </w:r>
+      <w:r>
+        <w:t xml:space="preserve"> their frequency </w:t>
+      </w:r>
+      <w:r>
+        <w:t>in</w:t>
+      </w:r>
+      <w:r>
+        <w:t xml:space="preserve"> the early plasma sample </w:t>
+      </w:r>
+      <w:r>
+        <w:t>(at 2-5 weeks) and compared that baseline frequency to the frequency of the same mutation in (1) the late plasma sample (8 or 9 weeks), (2) the lymph node samples</w:t>
+      </w:r>
+      <w:r>
+        <w:t>,</w:t>
+      </w:r>
+      <w:r>
+        <w:t xml:space="preserve"> and (3) the lung tissue samples. In general, the frequency changes were modest. We found that the mean absolute frequency change between the plasma samples </w:t>
+      </w:r>
+      <w:r>
+        <w:t>was</w:t>
+      </w:r>
+      <w:r>
+        <w:t xml:space="preserve"> 1.7% of the early plasma frequency</w:t>
+      </w:r>
+      <w:r>
+        <w:t>.</w:t>
+      </w:r>
+      <w:r>
+        <w:t xml:space="preserve"> </w:t>
+      </w:r>
+      <w:r>
+        <w:t>B</w:t>
+      </w:r>
+      <w:r>
+        <w:t>etween the lymph node samples and the early plasma samples</w:t>
+      </w:r>
+      <w:r>
+        <w:t>,</w:t>
+      </w:r>
+      <w:r>
+        <w:t xml:space="preserve"> it </w:t>
+      </w:r>
+      <w:r>
+        <w:t xml:space="preserve">is </w:t>
+      </w:r>
+      <w:r>
+        <w:t>also 1.7% of the early plasma frequency</w:t>
+      </w:r>
+      <w:r>
+        <w:t>.</w:t>
+      </w:r>
+      <w:r>
+        <w:t xml:space="preserve"> </w:t>
+      </w:r>
+      <w:r>
+        <w:t>B</w:t>
+      </w:r>
+      <w:r>
+        <w:t>etween the lung samples and the early plasma samples</w:t>
+      </w:r>
+      <w:r>
+        <w:t>,</w:t>
+      </w:r>
+      <w:r>
+        <w:t xml:space="preserve"> it is 2.3% of the early plasma frequency. </w:t>
+      </w:r>
+      <w:r>
+        <w:t xml:space="preserve">A non-parametric test (Wilcoxon) for all comparisons was not significant. </w:t>
+      </w:r>
+    </w:p>
+    <w:p/>
+    <w:p>
+      <w:pPr>
+        <w:pStyle w:val="Heading3"/>
+      </w:pPr>
+      <w:r>
+        <w:t xml:space="preserve">Frequency of synonymous vs non-synonymous transition mutations. </w:t>
+      </w:r>
+    </w:p>
+    <w:p/>
+    <w:p>
+      <w:r>
+        <w:t xml:space="preserve">We </w:t>
+      </w:r>
+      <w:r>
+        <w:t>next</w:t>
+      </w:r>
+      <w:r>
+        <w:t xml:space="preserve"> compare</w:t>
+      </w:r>
+      <w:r>
+        <w:t>d</w:t>
+      </w:r>
+      <w:r>
+        <w:t xml:space="preserve"> the mutation frequency of synonymous vs</w:t>
+      </w:r>
+      <w:r>
+        <w:t>.</w:t>
+      </w:r>
+      <w:r>
+        <w:t xml:space="preserve"> non-synonymous sites. </w:t>
+      </w:r>
+      <w:r>
+        <w:t>Here w</w:t>
+      </w:r>
+      <w:r>
+        <w:t xml:space="preserve">e focused on transition mutations (A&lt;-&gt;G and C&lt;-&gt;T) because they are more common than transversion mutations in viruses. </w:t>
+      </w:r>
+      <w:r>
+        <w:t xml:space="preserve">Indeed, there was a difference. </w:t>
+      </w:r>
+      <w:r>
+        <w:t xml:space="preserve">In </w:t>
       </w:r>
       <w:commentRangeStart w:id="3"/>
       <w:commentRangeStart w:id="4"/>
       <w:r>
-        <w:t>predicted that virus may undergo more genetic drift in the tissues than in the blood plasma</w:t>
+        <w:t xml:space="preserve">most samples </w:t>
       </w:r>
       <w:commentRangeEnd w:id="3"/>
       <w:r>
@@ -812,151 +1168,6 @@
           <w:rStyle w:val="CommentReference"/>
         </w:rPr>
         <w:commentReference w:id="4"/>
-      </w:r>
-      <w:r>
-        <w:t xml:space="preserve">. </w:t>
-      </w:r>
-      <w:r>
-        <w:t xml:space="preserve">For this analysis we focused on sites that had </w:t>
-      </w:r>
-      <w:r>
-        <w:t xml:space="preserve">a fairly high frequency in the stock virus (17 sites with a mutation at 0.8% frequency or higher). For these high frequency sites, we </w:t>
-      </w:r>
-      <w:r>
-        <w:t>determined</w:t>
-      </w:r>
-      <w:r>
-        <w:t xml:space="preserve"> their frequency </w:t>
-      </w:r>
-      <w:r>
-        <w:t>in</w:t>
-      </w:r>
-      <w:r>
-        <w:t xml:space="preserve"> the early plasma sample </w:t>
-      </w:r>
-      <w:r>
-        <w:t>(at 2-5 weeks) and compared that baseline frequency to the frequency of the same mutation in (1) the late plasma sample (8 or 9 weeks), (2) the lymph node samples</w:t>
-      </w:r>
-      <w:r>
-        <w:t>,</w:t>
-      </w:r>
-      <w:r>
-        <w:t xml:space="preserve"> and (3) the lung tissue samples. In general, the frequency changes were modest. We found that the mean absolute frequency change between the plasma samples </w:t>
-      </w:r>
-      <w:r>
-        <w:t>was</w:t>
-      </w:r>
-      <w:r>
-        <w:t xml:space="preserve"> 1.7% of the early plasma frequency</w:t>
-      </w:r>
-      <w:r>
-        <w:t>.</w:t>
-      </w:r>
-      <w:r>
-        <w:t xml:space="preserve"> </w:t>
-      </w:r>
-      <w:r>
-        <w:t>B</w:t>
-      </w:r>
-      <w:r>
-        <w:t>etween the lymph node samples and the early plasma samples</w:t>
-      </w:r>
-      <w:r>
-        <w:t>,</w:t>
-      </w:r>
-      <w:r>
-        <w:t xml:space="preserve"> it </w:t>
-      </w:r>
-      <w:r>
-        <w:t xml:space="preserve">is </w:t>
-      </w:r>
-      <w:r>
-        <w:t>also 1.7% of the early plasma frequency</w:t>
-      </w:r>
-      <w:r>
-        <w:t>.</w:t>
-      </w:r>
-      <w:r>
-        <w:t xml:space="preserve"> </w:t>
-      </w:r>
-      <w:r>
-        <w:t>B</w:t>
-      </w:r>
-      <w:r>
-        <w:t>etween the lung samples and the early plasma samples</w:t>
-      </w:r>
-      <w:r>
-        <w:t>,</w:t>
-      </w:r>
-      <w:r>
-        <w:t xml:space="preserve"> it is 2.3% of the early plasma frequency. </w:t>
-      </w:r>
-      <w:r>
-        <w:t xml:space="preserve">A non-parametric test (Wilcoxon) for all comparisons was not significant. </w:t>
-      </w:r>
-    </w:p>
-    <w:p/>
-    <w:p>
-      <w:pPr>
-        <w:pStyle w:val="Heading2"/>
-      </w:pPr>
-      <w:r>
-        <w:t xml:space="preserve">Frequency of synonymous vs non-synonymous transition mutations. </w:t>
-      </w:r>
-    </w:p>
-    <w:p/>
-    <w:p>
-      <w:r>
-        <w:t xml:space="preserve">We </w:t>
-      </w:r>
-      <w:r>
-        <w:t>next</w:t>
-      </w:r>
-      <w:r>
-        <w:t xml:space="preserve"> compare</w:t>
-      </w:r>
-      <w:r>
-        <w:t>d</w:t>
-      </w:r>
-      <w:r>
-        <w:t xml:space="preserve"> the mutation frequency of synonymous vs</w:t>
-      </w:r>
-      <w:r>
-        <w:t>.</w:t>
-      </w:r>
-      <w:r>
-        <w:t xml:space="preserve"> non-synonymous sites. </w:t>
-      </w:r>
-      <w:r>
-        <w:t>Here w</w:t>
-      </w:r>
-      <w:r>
-        <w:t xml:space="preserve">e focused on transition mutations (A&lt;-&gt;G and C&lt;-&gt;T) because they are more common than transversion mutations in viruses. </w:t>
-      </w:r>
-      <w:r>
-        <w:t xml:space="preserve">Indeed, there was a difference. </w:t>
-      </w:r>
-      <w:r>
-        <w:t xml:space="preserve">In </w:t>
-      </w:r>
-      <w:commentRangeStart w:id="5"/>
-      <w:commentRangeStart w:id="6"/>
-      <w:r>
-        <w:t xml:space="preserve">most samples </w:t>
-      </w:r>
-      <w:commentRangeEnd w:id="5"/>
-      <w:r>
-        <w:rPr>
-          <w:rStyle w:val="CommentReference"/>
-        </w:rPr>
-        <w:commentReference w:id="5"/>
-      </w:r>
-      <w:commentRangeEnd w:id="6"/>
-      <w:r>
-        <w:rPr>
-          <w:rStyle w:val="CommentReference"/>
-        </w:rPr>
-        <w:commentReference w:id="6"/>
       </w:r>
       <w:r>
         <w:t>(though not all), the non</w:t>
@@ -1034,14 +1245,27 @@
       <w:r>
         <w:t xml:space="preserve">Figure </w:t>
       </w:r>
-      <w:fldSimple w:instr=" SEQ Figure \* ARABIC ">
-        <w:r>
-          <w:rPr>
-            <w:noProof/>
-          </w:rPr>
-          <w:t>4</w:t>
-        </w:r>
-      </w:fldSimple>
+      <w:r>
+        <w:fldChar w:fldCharType="begin"/>
+      </w:r>
+      <w:r>
+        <w:instrText xml:space="preserve"> SEQ Figure \* ARABIC </w:instrText>
+      </w:r>
+      <w:r>
+        <w:fldChar w:fldCharType="separate"/>
+      </w:r>
+      <w:r>
+        <w:rPr>
+          <w:noProof/>
+        </w:rPr>
+        <w:t>4</w:t>
+      </w:r>
+      <w:r>
+        <w:rPr>
+          <w:noProof/>
+        </w:rPr>
+        <w:fldChar w:fldCharType="end"/>
+      </w:r>
     </w:p>
     <w:p/>
     <w:p/>
@@ -1151,10 +1375,32 @@
       <w:r>
         <w:t xml:space="preserve">his difference may be due to </w:t>
       </w:r>
+      <w:commentRangeStart w:id="5"/>
+      <w:commentRangeStart w:id="6"/>
+      <w:r>
+        <w:t xml:space="preserve">better sample quality of the plasma samples </w:t>
+      </w:r>
+      <w:commentRangeEnd w:id="5"/>
+      <w:r>
+        <w:rPr>
+          <w:rStyle w:val="CommentReference"/>
+        </w:rPr>
+        <w:commentReference w:id="5"/>
+      </w:r>
+      <w:commentRangeEnd w:id="6"/>
+      <w:r>
+        <w:rPr>
+          <w:rStyle w:val="CommentReference"/>
+        </w:rPr>
+        <w:commentReference w:id="6"/>
+      </w:r>
+      <w:r>
+        <w:t>or due to higher effective population sizes in the blood.</w:t>
+      </w:r>
       <w:commentRangeStart w:id="7"/>
       <w:commentRangeStart w:id="8"/>
       <w:r>
-        <w:t xml:space="preserve">better sample quality of the plasma samples </w:t>
+        <w:t xml:space="preserve"> </w:t>
       </w:r>
       <w:commentRangeEnd w:id="7"/>
       <w:r>
@@ -1170,28 +1416,6 @@
         </w:rPr>
         <w:commentReference w:id="8"/>
       </w:r>
-      <w:r>
-        <w:t>or due to higher effective population sizes in the blood.</w:t>
-      </w:r>
-      <w:commentRangeStart w:id="9"/>
-      <w:commentRangeStart w:id="10"/>
-      <w:r>
-        <w:t xml:space="preserve"> </w:t>
-      </w:r>
-      <w:commentRangeEnd w:id="9"/>
-      <w:r>
-        <w:rPr>
-          <w:rStyle w:val="CommentReference"/>
-        </w:rPr>
-        <w:commentReference w:id="9"/>
-      </w:r>
-      <w:commentRangeEnd w:id="10"/>
-      <w:r>
-        <w:rPr>
-          <w:rStyle w:val="CommentReference"/>
-        </w:rPr>
-        <w:commentReference w:id="10"/>
-      </w:r>
     </w:p>
     <w:p/>
     <w:p>
@@ -1245,10 +1469,7 @@
       </w:r>
     </w:p>
     <w:p/>
-    <w:p>
-      <w:bookmarkStart w:id="11" w:name="_GoBack"/>
-      <w:bookmarkEnd w:id="11"/>
-    </w:p>
+    <w:p/>
     <w:sectPr>
       <w:pgSz w:w="12240" w:h="15840"/>
       <w:pgMar w:top="1440" w:right="1440" w:bottom="1440" w:left="1440" w:header="720" w:footer="720" w:gutter="0"/>
@@ -1261,7 +1482,7 @@
 
 <file path=word/comments.xml><?xml version="1.0" encoding="utf-8"?>
 <w:comments xmlns:wpc="http://schemas.microsoft.com/office/word/2010/wordprocessingCanvas" xmlns:cx="http://schemas.microsoft.com/office/drawing/2014/chartex" xmlns:cx1="http://schemas.microsoft.com/office/drawing/2015/9/8/chartex" xmlns:cx2="http://schemas.microsoft.com/office/drawing/2015/10/21/chartex" xmlns:cx3="http://schemas.microsoft.com/office/drawing/2016/5/9/chartex" xmlns:cx4="http://schemas.microsoft.com/office/drawing/2016/5/10/chartex" xmlns:cx5="http://schemas.microsoft.com/office/drawing/2016/5/11/chartex" xmlns:cx6="http://schemas.microsoft.com/office/drawing/2016/5/12/chartex" xmlns:cx7="http://schemas.microsoft.com/office/drawing/2016/5/13/chartex" xmlns:cx8="http://schemas.microsoft.com/office/drawing/2016/5/14/chartex" xmlns:mc="http://schemas.openxmlformats.org/markup-compatibility/2006" xmlns:aink="http://schemas.microsoft.com/office/drawing/2016/ink" xmlns:am3d="http://schemas.microsoft.com/office/drawing/2017/model3d" xmlns:o="urn:schemas-microsoft-com:office:office" xmlns:r="http://schemas.openxmlformats.org/officeDocument/2006/relationships" xmlns:m="http://schemas.openxmlformats.org/officeDocument/2006/math" xmlns:v="urn:schemas-microsoft-com:vml" xmlns:wp14="http://schemas.microsoft.com/office/word/2010/wordprocessingDrawing" xmlns:wp="http://schemas.openxmlformats.org/drawingml/2006/wordprocessingDrawing" xmlns:w10="urn:schemas-microsoft-com:office:word" xmlns:w="http://schemas.openxmlformats.org/wordprocessingml/2006/main" xmlns:w14="http://schemas.microsoft.com/office/word/2010/wordml" xmlns:w15="http://schemas.microsoft.com/office/word/2012/wordml" xmlns:w16cid="http://schemas.microsoft.com/office/word/2016/wordml/cid" xmlns:w16se="http://schemas.microsoft.com/office/word/2015/wordml/symex" xmlns:wpg="http://schemas.microsoft.com/office/word/2010/wordprocessingGroup" xmlns:wpi="http://schemas.microsoft.com/office/word/2010/wordprocessingInk" xmlns:wne="http://schemas.microsoft.com/office/word/2006/wordml" xmlns:wps="http://schemas.microsoft.com/office/word/2010/wordprocessingShape" mc:Ignorable="w14 w15 w16se w16cid wp14">
-  <w:comment w:id="0" w:author="Zandrea Ambrose" w:date="2020-07-09T11:29:00Z" w:initials="ZA">
+  <w:comment w:id="1" w:author="Zandrea Ambrose" w:date="2020-07-09T11:29:00Z" w:initials="ZA">
     <w:p>
       <w:pPr>
         <w:pStyle w:val="CommentText"/>
@@ -1288,7 +1509,7 @@
       </w:r>
     </w:p>
   </w:comment>
-  <w:comment w:id="1" w:author="Zandrea Ambrose" w:date="2020-07-09T11:31:00Z" w:initials="ZA">
+  <w:comment w:id="2" w:author="Pleuni Pennings" w:date="2020-08-02T14:07:00Z" w:initials="PSP">
     <w:p>
       <w:pPr>
         <w:pStyle w:val="CommentText"/>
@@ -1299,12 +1520,9 @@
         </w:rPr>
         <w:annotationRef/>
       </w:r>
-      <w:r>
-        <w:t>Unclear: "behaved" in what way? Selection of mutants? Compartmentalization?</w:t>
-      </w:r>
     </w:p>
   </w:comment>
-  <w:comment w:id="2" w:author="Pleuni Pennings" w:date="2020-07-16T11:32:00Z" w:initials="PSP">
+  <w:comment w:id="3" w:author="Zandrea Ambrose" w:date="2020-06-24T08:43:00Z" w:initials="ZA">
     <w:p>
       <w:pPr>
         <w:pStyle w:val="CommentText"/>
@@ -1316,19 +1534,11 @@
         <w:annotationRef/>
       </w:r>
       <w:r>
-        <w:t xml:space="preserve">Whether virus dynamics differed between </w:t>
-      </w:r>
-      <w:proofErr w:type="gramStart"/>
-      <w:r>
-        <w:t>… .</w:t>
-      </w:r>
-      <w:proofErr w:type="gramEnd"/>
-      <w:r>
-        <w:t xml:space="preserve"> </w:t>
+        <w:t>Any unique characteristics for those that do not?</w:t>
       </w:r>
     </w:p>
   </w:comment>
-  <w:comment w:id="3" w:author="Zandrea Ambrose" w:date="2020-07-09T11:33:00Z" w:initials="ZA">
+  <w:comment w:id="4" w:author="Pleuni Pennings" w:date="2020-07-16T11:33:00Z" w:initials="PSP">
     <w:p>
       <w:pPr>
         <w:pStyle w:val="CommentText"/>
@@ -1340,39 +1550,26 @@
         <w:annotationRef/>
       </w:r>
       <w:r>
-        <w:t xml:space="preserve">Why? </w:t>
+        <w:t xml:space="preserve">Need to look at that. </w:t>
       </w:r>
     </w:p>
   </w:comment>
-  <w:comment w:id="4" w:author="Pleuni Pennings" w:date="2020-07-16T11:32:00Z" w:initials="PSP">
+  <w:comment w:id="5" w:author="Zandrea Ambrose" w:date="2020-07-09T11:38:00Z" w:initials="ZA">
     <w:p>
       <w:pPr>
         <w:pStyle w:val="CommentText"/>
       </w:pPr>
       <w:r>
+        <w:t xml:space="preserve">Should specify what that means. </w:t>
+      </w:r>
+      <w:r>
         <w:rPr>
           <w:rStyle w:val="CommentReference"/>
         </w:rPr>
         <w:annotationRef/>
       </w:r>
       <w:r>
-        <w:t>Smaller pop sizes</w:t>
-      </w:r>
-    </w:p>
-  </w:comment>
-  <w:comment w:id="5" w:author="Zandrea Ambrose" w:date="2020-06-24T08:43:00Z" w:initials="ZA">
-    <w:p>
-      <w:pPr>
-        <w:pStyle w:val="CommentText"/>
-      </w:pPr>
-      <w:r>
-        <w:rPr>
-          <w:rStyle w:val="CommentReference"/>
-        </w:rPr>
-        <w:annotationRef/>
-      </w:r>
-      <w:r>
-        <w:t>Any unique characteristics for those that do not?</w:t>
+        <w:t>More reads from tissue samples?</w:t>
       </w:r>
     </w:p>
   </w:comment>
@@ -1388,62 +1585,27 @@
         <w:annotationRef/>
       </w:r>
       <w:r>
-        <w:t xml:space="preserve">Need to look at that. </w:t>
+        <w:t xml:space="preserve">Yes, I think more reads, but need to quantify. </w:t>
       </w:r>
     </w:p>
   </w:comment>
-  <w:comment w:id="7" w:author="Zandrea Ambrose" w:date="2020-07-09T11:38:00Z" w:initials="ZA">
+  <w:comment w:id="7" w:author="Zandrea Ambrose" w:date="2020-07-09T11:52:00Z" w:initials="ZA">
     <w:p>
       <w:pPr>
         <w:pStyle w:val="CommentText"/>
       </w:pPr>
       <w:r>
-        <w:t xml:space="preserve">Should specify what that means. </w:t>
-      </w:r>
-      <w:r>
         <w:rPr>
           <w:rStyle w:val="CommentReference"/>
         </w:rPr>
         <w:annotationRef/>
       </w:r>
       <w:r>
-        <w:t>More reads from tissue samples?</w:t>
+        <w:t>What about the fact that tissues are obtained from a single time point (last time point) vs. plasma that is taken at multiple time points?</w:t>
       </w:r>
     </w:p>
   </w:comment>
-  <w:comment w:id="8" w:author="Pleuni Pennings" w:date="2020-07-16T11:33:00Z" w:initials="PSP">
-    <w:p>
-      <w:pPr>
-        <w:pStyle w:val="CommentText"/>
-      </w:pPr>
-      <w:r>
-        <w:rPr>
-          <w:rStyle w:val="CommentReference"/>
-        </w:rPr>
-        <w:annotationRef/>
-      </w:r>
-      <w:r>
-        <w:t xml:space="preserve">Yes, I think more reads, but need to quantify. </w:t>
-      </w:r>
-    </w:p>
-  </w:comment>
-  <w:comment w:id="9" w:author="Zandrea Ambrose" w:date="2020-07-09T11:52:00Z" w:initials="ZA">
-    <w:p>
-      <w:pPr>
-        <w:pStyle w:val="CommentText"/>
-      </w:pPr>
-      <w:r>
-        <w:rPr>
-          <w:rStyle w:val="CommentReference"/>
-        </w:rPr>
-        <w:annotationRef/>
-      </w:r>
-      <w:r>
-        <w:t>What about the fact that tissues are obtained from a single time point (last time point) vs. plasma that is taken at multiple time points?</w:t>
-      </w:r>
-    </w:p>
-  </w:comment>
-  <w:comment w:id="10" w:author="Pleuni Pennings" w:date="2020-07-16T11:34:00Z" w:initials="PSP">
+  <w:comment w:id="8" w:author="Pleuni Pennings" w:date="2020-07-16T11:34:00Z" w:initials="PSP">
     <w:p>
       <w:pPr>
         <w:pStyle w:val="CommentText"/>
@@ -1469,11 +1631,8 @@
 
 <file path=word/commentsExtended.xml><?xml version="1.0" encoding="utf-8"?>
 <w15:commentsEx xmlns:wpc="http://schemas.microsoft.com/office/word/2010/wordprocessingCanvas" xmlns:cx="http://schemas.microsoft.com/office/drawing/2014/chartex" xmlns:cx1="http://schemas.microsoft.com/office/drawing/2015/9/8/chartex" xmlns:cx2="http://schemas.microsoft.com/office/drawing/2015/10/21/chartex" xmlns:cx3="http://schemas.microsoft.com/office/drawing/2016/5/9/chartex" xmlns:cx4="http://schemas.microsoft.com/office/drawing/2016/5/10/chartex" xmlns:cx5="http://schemas.microsoft.com/office/drawing/2016/5/11/chartex" xmlns:cx6="http://schemas.microsoft.com/office/drawing/2016/5/12/chartex" xmlns:cx7="http://schemas.microsoft.com/office/drawing/2016/5/13/chartex" xmlns:cx8="http://schemas.microsoft.com/office/drawing/2016/5/14/chartex" xmlns:mc="http://schemas.openxmlformats.org/markup-compatibility/2006" xmlns:aink="http://schemas.microsoft.com/office/drawing/2016/ink" xmlns:am3d="http://schemas.microsoft.com/office/drawing/2017/model3d" xmlns:o="urn:schemas-microsoft-com:office:office" xmlns:r="http://schemas.openxmlformats.org/officeDocument/2006/relationships" xmlns:m="http://schemas.openxmlformats.org/officeDocument/2006/math" xmlns:v="urn:schemas-microsoft-com:vml" xmlns:wp14="http://schemas.microsoft.com/office/word/2010/wordprocessingDrawing" xmlns:wp="http://schemas.openxmlformats.org/drawingml/2006/wordprocessingDrawing" xmlns:w10="urn:schemas-microsoft-com:office:word" xmlns:w="http://schemas.openxmlformats.org/wordprocessingml/2006/main" xmlns:w14="http://schemas.microsoft.com/office/word/2010/wordml" xmlns:w15="http://schemas.microsoft.com/office/word/2012/wordml" xmlns:w16cid="http://schemas.microsoft.com/office/word/2016/wordml/cid" xmlns:w16se="http://schemas.microsoft.com/office/word/2015/wordml/symex" xmlns:wpg="http://schemas.microsoft.com/office/word/2010/wordprocessingGroup" xmlns:wpi="http://schemas.microsoft.com/office/word/2010/wordprocessingInk" xmlns:wne="http://schemas.microsoft.com/office/word/2006/wordml" xmlns:wps="http://schemas.microsoft.com/office/word/2010/wordprocessingShape" mc:Ignorable="w14 w15 w16se w16cid wp14">
-  <w15:commentEx w15:paraId="303A17C2" w15:done="0"/>
-  <w15:commentEx w15:paraId="2CEE1704" w15:done="0"/>
-  <w15:commentEx w15:paraId="00EA99F1" w15:paraIdParent="2CEE1704" w15:done="0"/>
-  <w15:commentEx w15:paraId="7D20BFFE" w15:done="0"/>
-  <w15:commentEx w15:paraId="3C0A774B" w15:paraIdParent="7D20BFFE" w15:done="0"/>
+  <w15:commentEx w15:paraId="303A17C2" w15:done="1"/>
+  <w15:commentEx w15:paraId="317CEA76" w15:paraIdParent="303A17C2" w15:done="1"/>
   <w15:commentEx w15:paraId="0E2FA712" w15:done="0"/>
   <w15:commentEx w15:paraId="5C69A811" w15:paraIdParent="0E2FA712" w15:done="0"/>
   <w15:commentEx w15:paraId="7847F5E4" w15:done="0"/>
@@ -1501,10 +1660,7 @@
 <file path=word/commentsIds.xml><?xml version="1.0" encoding="utf-8"?>
 <w16cid:commentsIds xmlns:wpc="http://schemas.microsoft.com/office/word/2010/wordprocessingCanvas" xmlns:cx="http://schemas.microsoft.com/office/drawing/2014/chartex" xmlns:cx1="http://schemas.microsoft.com/office/drawing/2015/9/8/chartex" xmlns:cx2="http://schemas.microsoft.com/office/drawing/2015/10/21/chartex" xmlns:cx3="http://schemas.microsoft.com/office/drawing/2016/5/9/chartex" xmlns:cx4="http://schemas.microsoft.com/office/drawing/2016/5/10/chartex" xmlns:cx5="http://schemas.microsoft.com/office/drawing/2016/5/11/chartex" xmlns:cx6="http://schemas.microsoft.com/office/drawing/2016/5/12/chartex" xmlns:cx7="http://schemas.microsoft.com/office/drawing/2016/5/13/chartex" xmlns:cx8="http://schemas.microsoft.com/office/drawing/2016/5/14/chartex" xmlns:mc="http://schemas.openxmlformats.org/markup-compatibility/2006" xmlns:aink="http://schemas.microsoft.com/office/drawing/2016/ink" xmlns:am3d="http://schemas.microsoft.com/office/drawing/2017/model3d" xmlns:o="urn:schemas-microsoft-com:office:office" xmlns:r="http://schemas.openxmlformats.org/officeDocument/2006/relationships" xmlns:m="http://schemas.openxmlformats.org/officeDocument/2006/math" xmlns:v="urn:schemas-microsoft-com:vml" xmlns:wp14="http://schemas.microsoft.com/office/word/2010/wordprocessingDrawing" xmlns:wp="http://schemas.openxmlformats.org/drawingml/2006/wordprocessingDrawing" xmlns:w10="urn:schemas-microsoft-com:office:word" xmlns:w="http://schemas.openxmlformats.org/wordprocessingml/2006/main" xmlns:w14="http://schemas.microsoft.com/office/word/2010/wordml" xmlns:w15="http://schemas.microsoft.com/office/word/2012/wordml" xmlns:w16cid="http://schemas.microsoft.com/office/word/2016/wordml/cid" xmlns:w16se="http://schemas.microsoft.com/office/word/2015/wordml/symex" xmlns:wpg="http://schemas.microsoft.com/office/word/2010/wordprocessingGroup" xmlns:wpi="http://schemas.microsoft.com/office/word/2010/wordprocessingInk" xmlns:wne="http://schemas.microsoft.com/office/word/2006/wordml" xmlns:wps="http://schemas.microsoft.com/office/word/2010/wordprocessingShape" mc:Ignorable="w14 w15 w16se w16cid wp14">
   <w16cid:commentId w16cid:paraId="303A17C2" w16cid:durableId="22B17E03"/>
-  <w16cid:commentId w16cid:paraId="2CEE1704" w16cid:durableId="22B17E79"/>
-  <w16cid:commentId w16cid:paraId="00EA99F1" w16cid:durableId="22BAB944"/>
-  <w16cid:commentId w16cid:paraId="7D20BFFE" w16cid:durableId="22B17EF7"/>
-  <w16cid:commentId w16cid:paraId="3C0A774B" w16cid:durableId="22BAB93C"/>
+  <w16cid:commentId w16cid:paraId="317CEA76" w16cid:durableId="22D1473B"/>
   <w16cid:commentId w16cid:paraId="0E2FA712" w16cid:durableId="229D90B6"/>
   <w16cid:commentId w16cid:paraId="5C69A811" w16cid:durableId="22BAB97F"/>
   <w16cid:commentId w16cid:paraId="7847F5E4" w16cid:durableId="22B18051"/>
@@ -2148,10 +2304,30 @@
       <w:szCs w:val="26"/>
     </w:rPr>
   </w:style>
+  <w:style w:type="paragraph" w:styleId="Heading3">
+    <w:name w:val="heading 3"/>
+    <w:basedOn w:val="Normal"/>
+    <w:next w:val="Normal"/>
+    <w:link w:val="Heading3Char"/>
+    <w:uiPriority w:val="9"/>
+    <w:unhideWhenUsed/>
+    <w:qFormat/>
+    <w:rsid w:val="000569F7"/>
+    <w:pPr>
+      <w:keepNext/>
+      <w:keepLines/>
+      <w:spacing w:before="40"/>
+      <w:outlineLvl w:val="2"/>
+    </w:pPr>
+    <w:rPr>
+      <w:rFonts w:eastAsiaTheme="majorEastAsia" w:cstheme="minorHAnsi"/>
+      <w:b/>
+      <w:color w:val="1F3763" w:themeColor="accent1" w:themeShade="7F"/>
+    </w:rPr>
+  </w:style>
   <w:style w:type="character" w:default="1" w:styleId="DefaultParagraphFont">
     <w:name w:val="Default Paragraph Font"/>
     <w:uiPriority w:val="1"/>
-    <w:semiHidden/>
     <w:unhideWhenUsed/>
   </w:style>
   <w:style w:type="table" w:default="1" w:styleId="TableNormal">
@@ -2321,6 +2497,18 @@
       <w:color w:val="44546A" w:themeColor="text2"/>
       <w:sz w:val="18"/>
       <w:szCs w:val="18"/>
+    </w:rPr>
+  </w:style>
+  <w:style w:type="character" w:customStyle="1" w:styleId="Heading3Char">
+    <w:name w:val="Heading 3 Char"/>
+    <w:basedOn w:val="DefaultParagraphFont"/>
+    <w:link w:val="Heading3"/>
+    <w:uiPriority w:val="9"/>
+    <w:rsid w:val="000569F7"/>
+    <w:rPr>
+      <w:rFonts w:eastAsiaTheme="majorEastAsia" w:cstheme="minorHAnsi"/>
+      <w:b/>
+      <w:color w:val="1F3763" w:themeColor="accent1" w:themeShade="7F"/>
     </w:rPr>
   </w:style>
 </w:styles>

</xml_diff>

<commit_message>
Updated notes, now on google drive
</commit_message>
<xml_diff>
--- a/Notes/R21ProjectSequencingResultsJuly2020.docx
+++ b/Notes/R21ProjectSequencingResultsJuly2020.docx
@@ -2,6 +2,26 @@
 <file path=word/document.xml><?xml version="1.0" encoding="utf-8"?>
 <w:document xmlns:wpc="http://schemas.microsoft.com/office/word/2010/wordprocessingCanvas" xmlns:cx="http://schemas.microsoft.com/office/drawing/2014/chartex" xmlns:cx1="http://schemas.microsoft.com/office/drawing/2015/9/8/chartex" xmlns:cx2="http://schemas.microsoft.com/office/drawing/2015/10/21/chartex" xmlns:cx3="http://schemas.microsoft.com/office/drawing/2016/5/9/chartex" xmlns:cx4="http://schemas.microsoft.com/office/drawing/2016/5/10/chartex" xmlns:cx5="http://schemas.microsoft.com/office/drawing/2016/5/11/chartex" xmlns:cx6="http://schemas.microsoft.com/office/drawing/2016/5/12/chartex" xmlns:cx7="http://schemas.microsoft.com/office/drawing/2016/5/13/chartex" xmlns:cx8="http://schemas.microsoft.com/office/drawing/2016/5/14/chartex" xmlns:mc="http://schemas.openxmlformats.org/markup-compatibility/2006" xmlns:aink="http://schemas.microsoft.com/office/drawing/2016/ink" xmlns:am3d="http://schemas.microsoft.com/office/drawing/2017/model3d" xmlns:o="urn:schemas-microsoft-com:office:office" xmlns:r="http://schemas.openxmlformats.org/officeDocument/2006/relationships" xmlns:m="http://schemas.openxmlformats.org/officeDocument/2006/math" xmlns:v="urn:schemas-microsoft-com:vml" xmlns:wp14="http://schemas.microsoft.com/office/word/2010/wordprocessingDrawing" xmlns:wp="http://schemas.openxmlformats.org/drawingml/2006/wordprocessingDrawing" xmlns:w10="urn:schemas-microsoft-com:office:word" xmlns:w="http://schemas.openxmlformats.org/wordprocessingml/2006/main" xmlns:w14="http://schemas.microsoft.com/office/word/2010/wordml" xmlns:w15="http://schemas.microsoft.com/office/word/2012/wordml" xmlns:w16cid="http://schemas.microsoft.com/office/word/2016/wordml/cid" xmlns:w16se="http://schemas.microsoft.com/office/word/2015/wordml/symex" xmlns:wpg="http://schemas.microsoft.com/office/word/2010/wordprocessingGroup" xmlns:wpi="http://schemas.microsoft.com/office/word/2010/wordprocessingInk" xmlns:wne="http://schemas.microsoft.com/office/word/2006/wordml" xmlns:wps="http://schemas.microsoft.com/office/word/2010/wordprocessingShape" mc:Ignorable="w14 w15 w16se w16cid wp14">
   <w:body>
+    <w:p>
+      <w:pPr>
+        <w:pStyle w:val="Heading1"/>
+      </w:pPr>
+      <w:r>
+        <w:t xml:space="preserve">NOW ON GOOGLE DRIVE </w:t>
+      </w:r>
+      <w:hyperlink r:id="rId5" w:history="1">
+        <w:r>
+          <w:rPr>
+            <w:rStyle w:val="Hyperlink"/>
+          </w:rPr>
+          <w:t>https://docs.google.com/document/d/1pK1sNeC2JyAiDU9h1dPBVk7Pdhbw6SAqk2fWY4Xs64A/edit?usp=sharing</w:t>
+        </w:r>
+      </w:hyperlink>
+    </w:p>
+    <w:p>
+      <w:bookmarkStart w:id="0" w:name="_GoBack"/>
+      <w:bookmarkEnd w:id="0"/>
+    </w:p>
     <w:p>
       <w:pPr>
         <w:pStyle w:val="Heading1"/>
@@ -318,8 +338,6 @@
       <w:r>
         <w:t xml:space="preserve"> et al study. </w:t>
       </w:r>
-      <w:bookmarkStart w:id="0" w:name="_GoBack"/>
-      <w:bookmarkEnd w:id="0"/>
     </w:p>
     <w:p/>
     <w:p/>
@@ -369,7 +387,7 @@
                     <pic:cNvPicPr/>
                   </pic:nvPicPr>
                   <pic:blipFill>
-                    <a:blip r:embed="rId5" cstate="print">
+                    <a:blip r:embed="rId6" cstate="print">
                       <a:extLst>
                         <a:ext uri="{28A0092B-C50C-407E-A947-70E740481C1C}">
                           <a14:useLocalDpi xmlns:a14="http://schemas.microsoft.com/office/drawing/2010/main" val="0"/>
@@ -403,27 +421,14 @@
       <w:r>
         <w:t xml:space="preserve">Figure </w:t>
       </w:r>
-      <w:r>
-        <w:fldChar w:fldCharType="begin"/>
-      </w:r>
-      <w:r>
-        <w:instrText xml:space="preserve"> SEQ Figure \* ARABIC </w:instrText>
-      </w:r>
-      <w:r>
-        <w:fldChar w:fldCharType="separate"/>
-      </w:r>
-      <w:r>
-        <w:rPr>
-          <w:noProof/>
-        </w:rPr>
-        <w:t>1</w:t>
-      </w:r>
-      <w:r>
-        <w:rPr>
-          <w:noProof/>
-        </w:rPr>
-        <w:fldChar w:fldCharType="end"/>
-      </w:r>
+      <w:fldSimple w:instr=" SEQ Figure \* ARABIC ">
+        <w:r>
+          <w:rPr>
+            <w:noProof/>
+          </w:rPr>
+          <w:t>1</w:t>
+        </w:r>
+      </w:fldSimple>
     </w:p>
     <w:p>
       <w:pPr>
@@ -628,13 +633,7 @@
         <w:t>sweep</w:t>
       </w:r>
       <w:r>
-        <w:t xml:space="preserve">, where a mutation </w:t>
-      </w:r>
-      <w:r>
-        <w:t>at position 359g (K120R</w:t>
-      </w:r>
-      <w:r>
-        <w:t xml:space="preserve">) </w:t>
+        <w:t xml:space="preserve">, where a mutation at position 359g (K120R) </w:t>
       </w:r>
       <w:r>
         <w:t>start</w:t>
@@ -722,7 +721,7 @@
                     <pic:cNvPicPr/>
                   </pic:nvPicPr>
                   <pic:blipFill>
-                    <a:blip r:embed="rId6" cstate="print">
+                    <a:blip r:embed="rId7" cstate="print">
                       <a:extLst>
                         <a:ext uri="{28A0092B-C50C-407E-A947-70E740481C1C}">
                           <a14:useLocalDpi xmlns:a14="http://schemas.microsoft.com/office/drawing/2010/main" val="0"/>
@@ -756,27 +755,14 @@
       <w:r>
         <w:t xml:space="preserve">Figure </w:t>
       </w:r>
-      <w:r>
-        <w:fldChar w:fldCharType="begin"/>
-      </w:r>
-      <w:r>
-        <w:instrText xml:space="preserve"> SEQ Figure \* ARABIC </w:instrText>
-      </w:r>
-      <w:r>
-        <w:fldChar w:fldCharType="separate"/>
-      </w:r>
-      <w:r>
-        <w:rPr>
-          <w:noProof/>
-        </w:rPr>
-        <w:t>2</w:t>
-      </w:r>
-      <w:r>
-        <w:rPr>
-          <w:noProof/>
-        </w:rPr>
-        <w:fldChar w:fldCharType="end"/>
-      </w:r>
+      <w:fldSimple w:instr=" SEQ Figure \* ARABIC ">
+        <w:r>
+          <w:rPr>
+            <w:noProof/>
+          </w:rPr>
+          <w:t>2</w:t>
+        </w:r>
+      </w:fldSimple>
     </w:p>
     <w:p/>
     <w:p/>
@@ -812,7 +798,7 @@
                     <pic:cNvPicPr/>
                   </pic:nvPicPr>
                   <pic:blipFill>
-                    <a:blip r:embed="rId7">
+                    <a:blip r:embed="rId8">
                       <a:extLst>
                         <a:ext uri="{28A0092B-C50C-407E-A947-70E740481C1C}">
                           <a14:useLocalDpi xmlns:a14="http://schemas.microsoft.com/office/drawing/2010/main" val="0"/>
@@ -846,27 +832,14 @@
       <w:r>
         <w:t xml:space="preserve">Figure </w:t>
       </w:r>
-      <w:r>
-        <w:fldChar w:fldCharType="begin"/>
-      </w:r>
-      <w:r>
-        <w:instrText xml:space="preserve"> SEQ Figure \* ARABIC </w:instrText>
-      </w:r>
-      <w:r>
-        <w:fldChar w:fldCharType="separate"/>
-      </w:r>
-      <w:r>
-        <w:rPr>
-          <w:noProof/>
-        </w:rPr>
-        <w:t>3</w:t>
-      </w:r>
-      <w:r>
-        <w:rPr>
-          <w:noProof/>
-        </w:rPr>
-        <w:fldChar w:fldCharType="end"/>
-      </w:r>
+      <w:fldSimple w:instr=" SEQ Figure \* ARABIC ">
+        <w:r>
+          <w:rPr>
+            <w:noProof/>
+          </w:rPr>
+          <w:t>3</w:t>
+        </w:r>
+      </w:fldSimple>
     </w:p>
     <w:p/>
     <w:p/>
@@ -1211,7 +1184,7 @@
                     <pic:cNvPicPr/>
                   </pic:nvPicPr>
                   <pic:blipFill>
-                    <a:blip r:embed="rId11" cstate="print">
+                    <a:blip r:embed="rId12" cstate="print">
                       <a:extLst>
                         <a:ext uri="{28A0092B-C50C-407E-A947-70E740481C1C}">
                           <a14:useLocalDpi xmlns:a14="http://schemas.microsoft.com/office/drawing/2010/main" val="0"/>
@@ -1245,27 +1218,14 @@
       <w:r>
         <w:t xml:space="preserve">Figure </w:t>
       </w:r>
-      <w:r>
-        <w:fldChar w:fldCharType="begin"/>
-      </w:r>
-      <w:r>
-        <w:instrText xml:space="preserve"> SEQ Figure \* ARABIC </w:instrText>
-      </w:r>
-      <w:r>
-        <w:fldChar w:fldCharType="separate"/>
-      </w:r>
-      <w:r>
-        <w:rPr>
-          <w:noProof/>
-        </w:rPr>
-        <w:t>4</w:t>
-      </w:r>
-      <w:r>
-        <w:rPr>
-          <w:noProof/>
-        </w:rPr>
-        <w:fldChar w:fldCharType="end"/>
-      </w:r>
+      <w:fldSimple w:instr=" SEQ Figure \* ARABIC ">
+        <w:r>
+          <w:rPr>
+            <w:noProof/>
+          </w:rPr>
+          <w:t>4</w:t>
+        </w:r>
+      </w:fldSimple>
     </w:p>
     <w:p/>
     <w:p/>
@@ -1494,15 +1454,7 @@
         <w:annotationRef/>
       </w:r>
       <w:r>
-        <w:t xml:space="preserve">Are there enough tissue samples to compare diversity in </w:t>
-      </w:r>
-      <w:proofErr w:type="spellStart"/>
-      <w:r>
-        <w:t>Mtb</w:t>
-      </w:r>
-      <w:proofErr w:type="spellEnd"/>
-      <w:r>
-        <w:t>/SIV animals vs. SIV only animals?</w:t>
+        <w:t>Are there enough tissue samples to compare diversity in Mtb/SIV animals vs. SIV only animals?</w:t>
       </w:r>
       <w:r>
         <w:t xml:space="preserve"> The sample size may be too small to be powered. . . .</w:t>
@@ -2328,6 +2280,7 @@
   <w:style w:type="character" w:default="1" w:styleId="DefaultParagraphFont">
     <w:name w:val="Default Paragraph Font"/>
     <w:uiPriority w:val="1"/>
+    <w:semiHidden/>
     <w:unhideWhenUsed/>
   </w:style>
   <w:style w:type="table" w:default="1" w:styleId="TableNormal">
@@ -2509,6 +2462,29 @@
       <w:rFonts w:eastAsiaTheme="majorEastAsia" w:cstheme="minorHAnsi"/>
       <w:b/>
       <w:color w:val="1F3763" w:themeColor="accent1" w:themeShade="7F"/>
+    </w:rPr>
+  </w:style>
+  <w:style w:type="character" w:styleId="Hyperlink">
+    <w:name w:val="Hyperlink"/>
+    <w:basedOn w:val="DefaultParagraphFont"/>
+    <w:uiPriority w:val="99"/>
+    <w:unhideWhenUsed/>
+    <w:rsid w:val="00164643"/>
+    <w:rPr>
+      <w:color w:val="0563C1" w:themeColor="hyperlink"/>
+      <w:u w:val="single"/>
+    </w:rPr>
+  </w:style>
+  <w:style w:type="character" w:styleId="UnresolvedMention">
+    <w:name w:val="Unresolved Mention"/>
+    <w:basedOn w:val="DefaultParagraphFont"/>
+    <w:uiPriority w:val="99"/>
+    <w:semiHidden/>
+    <w:unhideWhenUsed/>
+    <w:rsid w:val="00164643"/>
+    <w:rPr>
+      <w:color w:val="605E5C"/>
+      <w:shd w:val="clear" w:color="auto" w:fill="E1DFDD"/>
     </w:rPr>
   </w:style>
 </w:styles>

</xml_diff>